<commit_message>
Default appsettings for the bot
</commit_message>
<xml_diff>
--- a/ProxiCall/proxicall_deploy_guide.docx
+++ b/ProxiCall/proxicall_deploy_guide.docx
@@ -271,7 +271,7 @@
               </mc:Choice>
               <mc:Fallback>
                 <w:pict>
-                  <v:group w14:anchorId="7FBA9A9E" id="Group 149" o:spid="_x0000_s1026" style="position:absolute;margin-left:0;margin-top:0;width:8in;height:95.7pt;z-index:251662336;mso-width-percent:941;mso-height-percent:121;mso-top-percent:23;mso-position-horizontal:center;mso-position-horizontal-relative:page;mso-position-vertical-relative:page;mso-width-percent:941;mso-height-percent:121;mso-top-percent:23" coordorigin="" coordsize="73152,12161" o:gfxdata="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">
+                  <v:group w14:anchorId="296B6385" id="Group 149" o:spid="_x0000_s1026" style="position:absolute;margin-left:0;margin-top:0;width:8in;height:95.7pt;z-index:251662336;mso-width-percent:941;mso-height-percent:121;mso-top-percent:23;mso-position-horizontal:center;mso-position-horizontal-relative:page;mso-position-vertical-relative:page;mso-width-percent:941;mso-height-percent:121;mso-top-percent:23" coordorigin="" coordsize="73152,12161" o:gfxdata="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">
                     <v:shape id="Rectangle 51" o:spid="_x0000_s1027" style="position:absolute;width:73152;height:11303;visibility:visible;mso-wrap-style:square;v-text-anchor:middle" coordsize="7312660,1129665" o:gfxdata="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" path="m,l7312660,r,1129665l3619500,733425,,1091565,,xe" fillcolor="#4472c4 [3204]" stroked="f" strokeweight="1pt">
                       <v:stroke joinstyle="miter"/>
                       <v:path arrowok="t" o:connecttype="custom" o:connectlocs="0,0;7315200,0;7315200,1130373;3620757,733885;0,1092249;0,0" o:connectangles="0,0,0,0,0,0"/>
@@ -845,14 +845,14 @@
           <w:r>
             <w:fldChar w:fldCharType="separate"/>
           </w:r>
-          <w:hyperlink w:anchor="_Toc8724684" w:history="1">
+          <w:hyperlink w:anchor="_Toc8736975" w:history="1">
             <w:r>
               <w:rPr>
                 <w:rStyle w:val="Hyperlink"/>
                 <w:noProof/>
                 <w:lang w:val="en-US"/>
               </w:rPr>
-              <w:t>ProxiCall Bot</w:t>
+              <w:t>ProxiCall CRM</w:t>
             </w:r>
             <w:r>
               <w:rPr>
@@ -873,7 +873,7 @@
                 <w:noProof/>
                 <w:webHidden/>
               </w:rPr>
-              <w:instrText xml:space="preserve"> PAGEREF _Toc8724684 \h </w:instrText>
+              <w:instrText xml:space="preserve"> PAGEREF _Toc8736975 \h </w:instrText>
             </w:r>
             <w:r>
               <w:rPr>
@@ -916,14 +916,14 @@
               <w:lang w:eastAsia="fr-BE"/>
             </w:rPr>
           </w:pPr>
-          <w:hyperlink w:anchor="_Toc8724685" w:history="1">
+          <w:hyperlink w:anchor="_Toc8736976" w:history="1">
             <w:r>
               <w:rPr>
                 <w:rStyle w:val="Hyperlink"/>
                 <w:noProof/>
                 <w:lang w:val="en-US"/>
               </w:rPr>
-              <w:t>Web app bot</w:t>
+              <w:t>Database</w:t>
             </w:r>
             <w:r>
               <w:rPr>
@@ -944,7 +944,7 @@
                 <w:noProof/>
                 <w:webHidden/>
               </w:rPr>
-              <w:instrText xml:space="preserve"> PAGEREF _Toc8724685 \h </w:instrText>
+              <w:instrText xml:space="preserve"> PAGEREF _Toc8736976 \h </w:instrText>
             </w:r>
             <w:r>
               <w:rPr>
@@ -987,14 +987,14 @@
               <w:lang w:eastAsia="fr-BE"/>
             </w:rPr>
           </w:pPr>
-          <w:hyperlink w:anchor="_Toc8724686" w:history="1">
+          <w:hyperlink w:anchor="_Toc8736977" w:history="1">
             <w:r>
               <w:rPr>
                 <w:rStyle w:val="Hyperlink"/>
                 <w:noProof/>
                 <w:lang w:val="en-US"/>
               </w:rPr>
-              <w:t>Luis</w:t>
+              <w:t>Sendgrid</w:t>
             </w:r>
             <w:r>
               <w:rPr>
@@ -1015,7 +1015,7 @@
                 <w:noProof/>
                 <w:webHidden/>
               </w:rPr>
-              <w:instrText xml:space="preserve"> PAGEREF _Toc8724686 \h </w:instrText>
+              <w:instrText xml:space="preserve"> PAGEREF _Toc8736977 \h </w:instrText>
             </w:r>
             <w:r>
               <w:rPr>
@@ -1058,14 +1058,14 @@
               <w:lang w:eastAsia="fr-BE"/>
             </w:rPr>
           </w:pPr>
-          <w:hyperlink w:anchor="_Toc8724687" w:history="1">
+          <w:hyperlink w:anchor="_Toc8736978" w:history="1">
             <w:r>
               <w:rPr>
                 <w:rStyle w:val="Hyperlink"/>
                 <w:noProof/>
                 <w:lang w:val="en-US"/>
               </w:rPr>
-              <w:t>Cognitive Speech</w:t>
+              <w:t>Azure Active Directory</w:t>
             </w:r>
             <w:r>
               <w:rPr>
@@ -1086,7 +1086,7 @@
                 <w:noProof/>
                 <w:webHidden/>
               </w:rPr>
-              <w:instrText xml:space="preserve"> PAGEREF _Toc8724687 \h </w:instrText>
+              <w:instrText xml:space="preserve"> PAGEREF _Toc8736978 \h </w:instrText>
             </w:r>
             <w:r>
               <w:rPr>
@@ -1107,6 +1107,77 @@
                 <w:webHidden/>
               </w:rPr>
               <w:t>2</w:t>
+            </w:r>
+            <w:r>
+              <w:rPr>
+                <w:noProof/>
+                <w:webHidden/>
+              </w:rPr>
+              <w:fldChar w:fldCharType="end"/>
+            </w:r>
+          </w:hyperlink>
+        </w:p>
+        <w:p>
+          <w:pPr>
+            <w:pStyle w:val="TOC2"/>
+            <w:tabs>
+              <w:tab w:val="right" w:leader="dot" w:pos="9016"/>
+            </w:tabs>
+            <w:rPr>
+              <w:rFonts w:eastAsiaTheme="minorEastAsia"/>
+              <w:noProof/>
+              <w:lang w:eastAsia="fr-BE"/>
+            </w:rPr>
+          </w:pPr>
+          <w:hyperlink w:anchor="_Toc8736979" w:history="1">
+            <w:r>
+              <w:rPr>
+                <w:rStyle w:val="Hyperlink"/>
+                <w:noProof/>
+                <w:lang w:val="en-US"/>
+              </w:rPr>
+              <w:t>Web app</w:t>
+            </w:r>
+            <w:r>
+              <w:rPr>
+                <w:noProof/>
+                <w:webHidden/>
+              </w:rPr>
+              <w:tab/>
+            </w:r>
+            <w:r>
+              <w:rPr>
+                <w:noProof/>
+                <w:webHidden/>
+              </w:rPr>
+              <w:fldChar w:fldCharType="begin"/>
+            </w:r>
+            <w:r>
+              <w:rPr>
+                <w:noProof/>
+                <w:webHidden/>
+              </w:rPr>
+              <w:instrText xml:space="preserve"> PAGEREF _Toc8736979 \h </w:instrText>
+            </w:r>
+            <w:r>
+              <w:rPr>
+                <w:noProof/>
+                <w:webHidden/>
+              </w:rPr>
+            </w:r>
+            <w:r>
+              <w:rPr>
+                <w:noProof/>
+                <w:webHidden/>
+              </w:rPr>
+              <w:fldChar w:fldCharType="separate"/>
+            </w:r>
+            <w:r>
+              <w:rPr>
+                <w:noProof/>
+                <w:webHidden/>
+              </w:rPr>
+              <w:t>3</w:t>
             </w:r>
             <w:r>
               <w:rPr>
@@ -1129,14 +1200,14 @@
               <w:lang w:eastAsia="fr-BE"/>
             </w:rPr>
           </w:pPr>
-          <w:hyperlink w:anchor="_Toc8724688" w:history="1">
+          <w:hyperlink w:anchor="_Toc8736980" w:history="1">
             <w:r>
               <w:rPr>
                 <w:rStyle w:val="Hyperlink"/>
                 <w:noProof/>
                 <w:lang w:val="en-US"/>
               </w:rPr>
-              <w:t>ProxiCall Directline</w:t>
+              <w:t>ProxiCall Bot</w:t>
             </w:r>
             <w:r>
               <w:rPr>
@@ -1157,7 +1228,7 @@
                 <w:noProof/>
                 <w:webHidden/>
               </w:rPr>
-              <w:instrText xml:space="preserve"> PAGEREF _Toc8724688 \h </w:instrText>
+              <w:instrText xml:space="preserve"> PAGEREF _Toc8736980 \h </w:instrText>
             </w:r>
             <w:r>
               <w:rPr>
@@ -1177,7 +1248,7 @@
                 <w:noProof/>
                 <w:webHidden/>
               </w:rPr>
-              <w:t>2</w:t>
+              <w:t>4</w:t>
             </w:r>
             <w:r>
               <w:rPr>
@@ -1200,14 +1271,14 @@
               <w:lang w:eastAsia="fr-BE"/>
             </w:rPr>
           </w:pPr>
-          <w:hyperlink w:anchor="_Toc8724689" w:history="1">
+          <w:hyperlink w:anchor="_Toc8736981" w:history="1">
             <w:r>
               <w:rPr>
                 <w:rStyle w:val="Hyperlink"/>
                 <w:noProof/>
                 <w:lang w:val="en-US"/>
               </w:rPr>
-              <w:t>Web app</w:t>
+              <w:t>Luis</w:t>
             </w:r>
             <w:r>
               <w:rPr>
@@ -1228,7 +1299,7 @@
                 <w:noProof/>
                 <w:webHidden/>
               </w:rPr>
-              <w:instrText xml:space="preserve"> PAGEREF _Toc8724689 \h </w:instrText>
+              <w:instrText xml:space="preserve"> PAGEREF _Toc8736981 \h </w:instrText>
             </w:r>
             <w:r>
               <w:rPr>
@@ -1248,7 +1319,7 @@
                 <w:noProof/>
                 <w:webHidden/>
               </w:rPr>
-              <w:t>2</w:t>
+              <w:t>4</w:t>
             </w:r>
             <w:r>
               <w:rPr>
@@ -1271,14 +1342,14 @@
               <w:lang w:eastAsia="fr-BE"/>
             </w:rPr>
           </w:pPr>
-          <w:hyperlink w:anchor="_Toc8724690" w:history="1">
+          <w:hyperlink w:anchor="_Toc8736982" w:history="1">
             <w:r>
               <w:rPr>
                 <w:rStyle w:val="Hyperlink"/>
                 <w:noProof/>
                 <w:lang w:val="en-US"/>
               </w:rPr>
-              <w:t>Twilio</w:t>
+              <w:t>Web app bot</w:t>
             </w:r>
             <w:r>
               <w:rPr>
@@ -1299,7 +1370,7 @@
                 <w:noProof/>
                 <w:webHidden/>
               </w:rPr>
-              <w:instrText xml:space="preserve"> PAGEREF _Toc8724690 \h </w:instrText>
+              <w:instrText xml:space="preserve"> PAGEREF _Toc8736982 \h </w:instrText>
             </w:r>
             <w:r>
               <w:rPr>
@@ -1319,7 +1390,7 @@
                 <w:noProof/>
                 <w:webHidden/>
               </w:rPr>
-              <w:t>2</w:t>
+              <w:t>4</w:t>
             </w:r>
             <w:r>
               <w:rPr>
@@ -1342,14 +1413,14 @@
               <w:lang w:eastAsia="fr-BE"/>
             </w:rPr>
           </w:pPr>
-          <w:hyperlink w:anchor="_Toc8724691" w:history="1">
+          <w:hyperlink w:anchor="_Toc8736983" w:history="1">
             <w:r>
               <w:rPr>
                 <w:rStyle w:val="Hyperlink"/>
                 <w:noProof/>
                 <w:lang w:val="en-US"/>
               </w:rPr>
-              <w:t>ProxiCall CRM</w:t>
+              <w:t>ProxiCall Directline</w:t>
             </w:r>
             <w:r>
               <w:rPr>
@@ -1370,7 +1441,7 @@
                 <w:noProof/>
                 <w:webHidden/>
               </w:rPr>
-              <w:instrText xml:space="preserve"> PAGEREF _Toc8724691 \h </w:instrText>
+              <w:instrText xml:space="preserve"> PAGEREF _Toc8736983 \h </w:instrText>
             </w:r>
             <w:r>
               <w:rPr>
@@ -1390,7 +1461,7 @@
                 <w:noProof/>
                 <w:webHidden/>
               </w:rPr>
-              <w:t>2</w:t>
+              <w:t>5</w:t>
             </w:r>
             <w:r>
               <w:rPr>
@@ -1413,14 +1484,14 @@
               <w:lang w:eastAsia="fr-BE"/>
             </w:rPr>
           </w:pPr>
-          <w:hyperlink w:anchor="_Toc8724692" w:history="1">
+          <w:hyperlink w:anchor="_Toc8736984" w:history="1">
             <w:r>
               <w:rPr>
                 <w:rStyle w:val="Hyperlink"/>
                 <w:noProof/>
                 <w:lang w:val="en-US"/>
               </w:rPr>
-              <w:t>Web app</w:t>
+              <w:t>Cognitive Speech</w:t>
             </w:r>
             <w:r>
               <w:rPr>
@@ -1441,7 +1512,7 @@
                 <w:noProof/>
                 <w:webHidden/>
               </w:rPr>
-              <w:instrText xml:space="preserve"> PAGEREF _Toc8724692 \h </w:instrText>
+              <w:instrText xml:space="preserve"> PAGEREF _Toc8736984 \h </w:instrText>
             </w:r>
             <w:r>
               <w:rPr>
@@ -1461,7 +1532,7 @@
                 <w:noProof/>
                 <w:webHidden/>
               </w:rPr>
-              <w:t>2</w:t>
+              <w:t>5</w:t>
             </w:r>
             <w:r>
               <w:rPr>
@@ -1484,14 +1555,14 @@
               <w:lang w:eastAsia="fr-BE"/>
             </w:rPr>
           </w:pPr>
-          <w:hyperlink w:anchor="_Toc8724693" w:history="1">
+          <w:hyperlink w:anchor="_Toc8736985" w:history="1">
             <w:r>
               <w:rPr>
                 <w:rStyle w:val="Hyperlink"/>
                 <w:noProof/>
                 <w:lang w:val="en-US"/>
               </w:rPr>
-              <w:t>Database</w:t>
+              <w:t>Twilio</w:t>
             </w:r>
             <w:r>
               <w:rPr>
@@ -1512,7 +1583,7 @@
                 <w:noProof/>
                 <w:webHidden/>
               </w:rPr>
-              <w:instrText xml:space="preserve"> PAGEREF _Toc8724693 \h </w:instrText>
+              <w:instrText xml:space="preserve"> PAGEREF _Toc8736985 \h </w:instrText>
             </w:r>
             <w:r>
               <w:rPr>
@@ -1532,7 +1603,78 @@
                 <w:noProof/>
                 <w:webHidden/>
               </w:rPr>
-              <w:t>2</w:t>
+              <w:t>5</w:t>
+            </w:r>
+            <w:r>
+              <w:rPr>
+                <w:noProof/>
+                <w:webHidden/>
+              </w:rPr>
+              <w:fldChar w:fldCharType="end"/>
+            </w:r>
+          </w:hyperlink>
+        </w:p>
+        <w:p>
+          <w:pPr>
+            <w:pStyle w:val="TOC2"/>
+            <w:tabs>
+              <w:tab w:val="right" w:leader="dot" w:pos="9016"/>
+            </w:tabs>
+            <w:rPr>
+              <w:rFonts w:eastAsiaTheme="minorEastAsia"/>
+              <w:noProof/>
+              <w:lang w:eastAsia="fr-BE"/>
+            </w:rPr>
+          </w:pPr>
+          <w:hyperlink w:anchor="_Toc8736986" w:history="1">
+            <w:r>
+              <w:rPr>
+                <w:rStyle w:val="Hyperlink"/>
+                <w:noProof/>
+                <w:lang w:val="en-US"/>
+              </w:rPr>
+              <w:t>Web app</w:t>
+            </w:r>
+            <w:r>
+              <w:rPr>
+                <w:noProof/>
+                <w:webHidden/>
+              </w:rPr>
+              <w:tab/>
+            </w:r>
+            <w:r>
+              <w:rPr>
+                <w:noProof/>
+                <w:webHidden/>
+              </w:rPr>
+              <w:fldChar w:fldCharType="begin"/>
+            </w:r>
+            <w:r>
+              <w:rPr>
+                <w:noProof/>
+                <w:webHidden/>
+              </w:rPr>
+              <w:instrText xml:space="preserve"> PAGEREF _Toc8736986 \h </w:instrText>
+            </w:r>
+            <w:r>
+              <w:rPr>
+                <w:noProof/>
+                <w:webHidden/>
+              </w:rPr>
+            </w:r>
+            <w:r>
+              <w:rPr>
+                <w:noProof/>
+                <w:webHidden/>
+              </w:rPr>
+              <w:fldChar w:fldCharType="separate"/>
+            </w:r>
+            <w:r>
+              <w:rPr>
+                <w:noProof/>
+                <w:webHidden/>
+              </w:rPr>
+              <w:t>5</w:t>
             </w:r>
             <w:r>
               <w:rPr>
@@ -1593,7 +1735,7 @@
           <w:lang w:val="en-US"/>
         </w:rPr>
       </w:pPr>
-      <w:bookmarkStart w:id="0" w:name="_Toc8724684"/>
+      <w:bookmarkStart w:id="0" w:name="_Toc8736975"/>
       <w:r>
         <w:rPr>
           <w:lang w:val="en-US"/>
@@ -1601,6 +1743,7 @@
         <w:lastRenderedPageBreak/>
         <w:t>ProxiCall CRM</w:t>
       </w:r>
+      <w:bookmarkEnd w:id="0"/>
     </w:p>
     <w:p>
       <w:pPr>
@@ -1609,7 +1752,7 @@
           <w:lang w:val="en-US"/>
         </w:rPr>
       </w:pPr>
-      <w:bookmarkStart w:id="1" w:name="_Toc8724693"/>
+      <w:bookmarkStart w:id="1" w:name="_Toc8736976"/>
       <w:r>
         <w:rPr>
           <w:lang w:val="en-US"/>
@@ -1757,12 +1900,14 @@
           <w:lang w:val="en-US"/>
         </w:rPr>
       </w:pPr>
+      <w:bookmarkStart w:id="2" w:name="_Toc8736977"/>
       <w:r>
         <w:rPr>
           <w:lang w:val="en-US"/>
         </w:rPr>
         <w:t>Sendgrid</w:t>
       </w:r>
+      <w:bookmarkEnd w:id="2"/>
     </w:p>
     <w:p>
       <w:pPr>
@@ -1813,12 +1958,14 @@
           <w:lang w:val="en-US"/>
         </w:rPr>
       </w:pPr>
+      <w:bookmarkStart w:id="3" w:name="_Toc8736978"/>
       <w:r>
         <w:rPr>
           <w:lang w:val="en-US"/>
         </w:rPr>
         <w:t>Azure Active Directory</w:t>
       </w:r>
+      <w:bookmarkEnd w:id="3"/>
     </w:p>
     <w:p>
       <w:pPr>
@@ -1913,8 +2060,6 @@
           </wp:inline>
         </w:drawing>
       </w:r>
-      <w:bookmarkStart w:id="2" w:name="_GoBack"/>
-      <w:bookmarkEnd w:id="2"/>
     </w:p>
     <w:p>
       <w:pPr>
@@ -1962,7 +2107,7 @@
           <w:lang w:val="en-US"/>
         </w:rPr>
       </w:pPr>
-      <w:bookmarkStart w:id="3" w:name="_Toc8724692"/>
+      <w:bookmarkStart w:id="4" w:name="_Toc8736979"/>
       <w:r>
         <w:rPr>
           <w:lang w:val="en-US"/>
@@ -1970,7 +2115,7 @@
         <w:lastRenderedPageBreak/>
         <w:t>Web app</w:t>
       </w:r>
-      <w:bookmarkEnd w:id="3"/>
+      <w:bookmarkEnd w:id="4"/>
     </w:p>
     <w:p>
       <w:pPr>
@@ -2071,6 +2216,1032 @@
           <w:lang w:val="en-US"/>
         </w:rPr>
       </w:pPr>
+      <w:r>
+        <w:rPr>
+          <w:lang w:val="en-US"/>
+        </w:rPr>
+        <w:t xml:space="preserve">Fill in the following settings in your </w:t>
+      </w:r>
+      <w:proofErr w:type="spellStart"/>
+      <w:proofErr w:type="gramStart"/>
+      <w:r>
+        <w:rPr>
+          <w:i/>
+          <w:lang w:val="en-US"/>
+        </w:rPr>
+        <w:t>appsettings.json</w:t>
+      </w:r>
+      <w:proofErr w:type="spellEnd"/>
+      <w:proofErr w:type="gramEnd"/>
+      <w:r>
+        <w:rPr>
+          <w:lang w:val="en-US"/>
+        </w:rPr>
+        <w:t xml:space="preserve">, as well as in the </w:t>
+      </w:r>
+      <w:r>
+        <w:rPr>
+          <w:i/>
+          <w:lang w:val="en-US"/>
+        </w:rPr>
+        <w:t>Configuration</w:t>
+      </w:r>
+      <w:r>
+        <w:rPr>
+          <w:lang w:val="en-US"/>
+        </w:rPr>
+        <w:t xml:space="preserve"> tab of the CRM web app on Azure.</w:t>
+      </w:r>
+    </w:p>
+    <w:p>
+      <w:pPr>
+        <w:rPr>
+          <w:lang w:val="en-US"/>
+        </w:rPr>
+      </w:pPr>
+      <w:r>
+        <w:rPr>
+          <w:lang w:val="en-US"/>
+        </w:rPr>
+        <w:t xml:space="preserve">The </w:t>
+      </w:r>
+      <w:proofErr w:type="spellStart"/>
+      <w:r>
+        <w:rPr>
+          <w:i/>
+          <w:lang w:val="en-US"/>
+        </w:rPr>
+        <w:t>UserSettings</w:t>
+      </w:r>
+      <w:proofErr w:type="spellEnd"/>
+      <w:r>
+        <w:rPr>
+          <w:lang w:val="en-US"/>
+        </w:rPr>
+        <w:t xml:space="preserve"> section represents the default admin account of the CRM.</w:t>
+      </w:r>
+    </w:p>
+    <w:p>
+      <w:pPr>
+        <w:rPr>
+          <w:lang w:val="en-US"/>
+        </w:rPr>
+      </w:pPr>
+      <w:r>
+        <w:rPr>
+          <w:noProof/>
+          <w:lang w:val="en-US"/>
+        </w:rPr>
+        <w:drawing>
+          <wp:inline distT="0" distB="0" distL="0" distR="0" wp14:anchorId="5A2F8E46" wp14:editId="06493F6F">
+            <wp:extent cx="3395133" cy="2716428"/>
+            <wp:effectExtent l="0" t="0" r="0" b="8255"/>
+            <wp:docPr id="6" name="Picture 6"/>
+            <wp:cNvGraphicFramePr>
+              <a:graphicFrameLocks xmlns:a="http://schemas.openxmlformats.org/drawingml/2006/main" noChangeAspect="1"/>
+            </wp:cNvGraphicFramePr>
+            <a:graphic xmlns:a="http://schemas.openxmlformats.org/drawingml/2006/main">
+              <a:graphicData uri="http://schemas.openxmlformats.org/drawingml/2006/picture">
+                <pic:pic xmlns:pic="http://schemas.openxmlformats.org/drawingml/2006/picture">
+                  <pic:nvPicPr>
+                    <pic:cNvPr id="0" name="Picture 6"/>
+                    <pic:cNvPicPr>
+                      <a:picLocks noChangeAspect="1" noChangeArrowheads="1"/>
+                    </pic:cNvPicPr>
+                  </pic:nvPicPr>
+                  <pic:blipFill>
+                    <a:blip r:embed="rId14">
+                      <a:extLst>
+                        <a:ext uri="{28A0092B-C50C-407E-A947-70E740481C1C}">
+                          <a14:useLocalDpi xmlns:a14="http://schemas.microsoft.com/office/drawing/2010/main" val="0"/>
+                        </a:ext>
+                      </a:extLst>
+                    </a:blip>
+                    <a:srcRect/>
+                    <a:stretch>
+                      <a:fillRect/>
+                    </a:stretch>
+                  </pic:blipFill>
+                  <pic:spPr bwMode="auto">
+                    <a:xfrm>
+                      <a:off x="0" y="0"/>
+                      <a:ext cx="3449240" cy="2759718"/>
+                    </a:xfrm>
+                    <a:prstGeom prst="rect">
+                      <a:avLst/>
+                    </a:prstGeom>
+                    <a:noFill/>
+                    <a:ln>
+                      <a:noFill/>
+                    </a:ln>
+                  </pic:spPr>
+                </pic:pic>
+              </a:graphicData>
+            </a:graphic>
+          </wp:inline>
+        </w:drawing>
+      </w:r>
+    </w:p>
+    <w:p>
+      <w:pPr>
+        <w:rPr>
+          <w:lang w:val="en-US"/>
+        </w:rPr>
+      </w:pPr>
+      <w:r>
+        <w:rPr>
+          <w:lang w:val="en-US"/>
+        </w:rPr>
+        <w:t xml:space="preserve">Next, execute the </w:t>
+      </w:r>
+      <w:r>
+        <w:rPr>
+          <w:i/>
+          <w:lang w:val="en-US"/>
+        </w:rPr>
+        <w:t>Update-Database</w:t>
+      </w:r>
+      <w:r>
+        <w:rPr>
+          <w:lang w:val="en-US"/>
+        </w:rPr>
+        <w:t xml:space="preserve"> command in the </w:t>
+      </w:r>
+      <w:r>
+        <w:rPr>
+          <w:i/>
+          <w:lang w:val="en-US"/>
+        </w:rPr>
+        <w:t>Package Manager Console</w:t>
+      </w:r>
+      <w:r>
+        <w:rPr>
+          <w:lang w:val="en-US"/>
+        </w:rPr>
+        <w:t>.</w:t>
+      </w:r>
+    </w:p>
+    <w:p>
+      <w:pPr>
+        <w:rPr>
+          <w:lang w:val="en-US"/>
+        </w:rPr>
+      </w:pPr>
+      <w:r>
+        <w:rPr>
+          <w:lang w:val="en-US"/>
+        </w:rPr>
+        <w:t>You</w:t>
+      </w:r>
+      <w:r>
+        <w:rPr>
+          <w:lang w:val="en-US"/>
+        </w:rPr>
+        <w:t xml:space="preserve"> can</w:t>
+      </w:r>
+      <w:r>
+        <w:rPr>
+          <w:lang w:val="en-US"/>
+        </w:rPr>
+        <w:t xml:space="preserve"> now</w:t>
+      </w:r>
+      <w:r>
+        <w:rPr>
+          <w:lang w:val="en-US"/>
+        </w:rPr>
+        <w:t xml:space="preserve"> publish the project on Azure.</w:t>
+      </w:r>
+    </w:p>
+    <w:p>
+      <w:pPr>
+        <w:pStyle w:val="Heading1"/>
+        <w:rPr>
+          <w:lang w:val="en-US"/>
+        </w:rPr>
+      </w:pPr>
+      <w:bookmarkStart w:id="5" w:name="_Toc8736980"/>
+      <w:r>
+        <w:rPr>
+          <w:lang w:val="en-US"/>
+        </w:rPr>
+        <w:lastRenderedPageBreak/>
+        <w:t>ProxiCall Bot</w:t>
+      </w:r>
+      <w:bookmarkEnd w:id="5"/>
+    </w:p>
+    <w:p>
+      <w:pPr>
+        <w:pStyle w:val="Heading2"/>
+        <w:rPr>
+          <w:lang w:val="en-US"/>
+        </w:rPr>
+      </w:pPr>
+      <w:bookmarkStart w:id="6" w:name="_Toc8736981"/>
+      <w:r>
+        <w:rPr>
+          <w:lang w:val="en-US"/>
+        </w:rPr>
+        <w:t>Luis</w:t>
+      </w:r>
+      <w:bookmarkEnd w:id="6"/>
+    </w:p>
+    <w:p>
+      <w:pPr>
+        <w:rPr>
+          <w:lang w:val="en-US"/>
+        </w:rPr>
+      </w:pPr>
+      <w:r>
+        <w:rPr>
+          <w:lang w:val="en-US"/>
+        </w:rPr>
+        <w:t xml:space="preserve">Create a new </w:t>
+      </w:r>
+      <w:r>
+        <w:rPr>
+          <w:i/>
+          <w:lang w:val="en-US"/>
+        </w:rPr>
+        <w:t>Language Understanding (LUIS)</w:t>
+      </w:r>
+      <w:r>
+        <w:rPr>
+          <w:lang w:val="en-US"/>
+        </w:rPr>
+        <w:t xml:space="preserve"> resource. When it is created, </w:t>
+      </w:r>
+      <w:r>
+        <w:rPr>
+          <w:lang w:val="en-US"/>
+        </w:rPr>
+        <w:t xml:space="preserve">save the </w:t>
+      </w:r>
+      <w:proofErr w:type="spellStart"/>
+      <w:r>
+        <w:rPr>
+          <w:lang w:val="en-US"/>
+        </w:rPr>
+        <w:t>api</w:t>
+      </w:r>
+      <w:proofErr w:type="spellEnd"/>
+      <w:r>
+        <w:rPr>
+          <w:lang w:val="en-US"/>
+        </w:rPr>
+        <w:t xml:space="preserve"> key for later and </w:t>
+      </w:r>
+      <w:r>
+        <w:rPr>
+          <w:lang w:val="en-US"/>
+        </w:rPr>
+        <w:t xml:space="preserve">go on </w:t>
+      </w:r>
+      <w:hyperlink r:id="rId15" w:history="1">
+        <w:r>
+          <w:rPr>
+            <w:rStyle w:val="Hyperlink"/>
+            <w:lang w:val="en-US"/>
+          </w:rPr>
+          <w:t>luis.ai</w:t>
+        </w:r>
+      </w:hyperlink>
+      <w:r>
+        <w:rPr>
+          <w:lang w:val="en-US"/>
+        </w:rPr>
+        <w:t xml:space="preserve"> and sign-in with your Azure account. </w:t>
+      </w:r>
+    </w:p>
+    <w:p>
+      <w:pPr>
+        <w:rPr>
+          <w:lang w:val="en-US"/>
+        </w:rPr>
+      </w:pPr>
+      <w:r>
+        <w:rPr>
+          <w:lang w:val="en-US"/>
+        </w:rPr>
+        <w:t xml:space="preserve">Create a new </w:t>
+      </w:r>
+      <w:proofErr w:type="spellStart"/>
+      <w:r>
+        <w:rPr>
+          <w:lang w:val="en-US"/>
+        </w:rPr>
+        <w:t>luis</w:t>
+      </w:r>
+      <w:proofErr w:type="spellEnd"/>
+      <w:r>
+        <w:rPr>
+          <w:lang w:val="en-US"/>
+        </w:rPr>
+        <w:t xml:space="preserve"> application for each culture you want to support (only the </w:t>
+      </w:r>
+      <w:proofErr w:type="spellStart"/>
+      <w:r>
+        <w:rPr>
+          <w:lang w:val="en-US"/>
+        </w:rPr>
+        <w:t>en</w:t>
+      </w:r>
+      <w:proofErr w:type="spellEnd"/>
+      <w:r>
+        <w:rPr>
+          <w:lang w:val="en-US"/>
+        </w:rPr>
+        <w:t xml:space="preserve">-US and </w:t>
+      </w:r>
+      <w:proofErr w:type="spellStart"/>
+      <w:r>
+        <w:rPr>
+          <w:lang w:val="en-US"/>
+        </w:rPr>
+        <w:t>fr</w:t>
+      </w:r>
+      <w:proofErr w:type="spellEnd"/>
+      <w:r>
+        <w:rPr>
+          <w:lang w:val="en-US"/>
+        </w:rPr>
+        <w:t>-FR cultures are supported as of right now).</w:t>
+      </w:r>
+    </w:p>
+    <w:p>
+      <w:pPr>
+        <w:rPr>
+          <w:lang w:val="en-US"/>
+        </w:rPr>
+      </w:pPr>
+      <w:r>
+        <w:rPr>
+          <w:lang w:val="en-US"/>
+        </w:rPr>
+        <w:t xml:space="preserve">When the application is created, go on the </w:t>
+      </w:r>
+      <w:r>
+        <w:rPr>
+          <w:i/>
+          <w:lang w:val="en-US"/>
+        </w:rPr>
+        <w:t>Manage</w:t>
+      </w:r>
+      <w:r>
+        <w:rPr>
+          <w:lang w:val="en-US"/>
+        </w:rPr>
+        <w:t xml:space="preserve"> tab, then </w:t>
+      </w:r>
+      <w:r>
+        <w:rPr>
+          <w:i/>
+          <w:lang w:val="en-US"/>
+        </w:rPr>
+        <w:t xml:space="preserve">Keys and </w:t>
+      </w:r>
+      <w:proofErr w:type="spellStart"/>
+      <w:r>
+        <w:rPr>
+          <w:i/>
+          <w:lang w:val="en-US"/>
+        </w:rPr>
+        <w:t>Enpoints</w:t>
+      </w:r>
+      <w:proofErr w:type="spellEnd"/>
+      <w:r>
+        <w:rPr>
+          <w:lang w:val="en-US"/>
+        </w:rPr>
+        <w:t xml:space="preserve"> </w:t>
+      </w:r>
+      <w:r>
+        <w:rPr>
+          <w:lang w:val="en-US"/>
+        </w:rPr>
+        <w:t xml:space="preserve">and assign the azure resource you created earlier. </w:t>
+      </w:r>
+    </w:p>
+    <w:p>
+      <w:pPr>
+        <w:rPr>
+          <w:lang w:val="en-US"/>
+        </w:rPr>
+      </w:pPr>
+      <w:r>
+        <w:rPr>
+          <w:lang w:val="en-US"/>
+        </w:rPr>
+        <w:t xml:space="preserve">On the </w:t>
+      </w:r>
+      <w:r>
+        <w:rPr>
+          <w:i/>
+          <w:lang w:val="en-US"/>
+        </w:rPr>
+        <w:t>Application Information</w:t>
+      </w:r>
+      <w:r>
+        <w:rPr>
+          <w:lang w:val="en-US"/>
+        </w:rPr>
+        <w:t xml:space="preserve"> tab, save the </w:t>
+      </w:r>
+      <w:proofErr w:type="spellStart"/>
+      <w:r>
+        <w:rPr>
+          <w:lang w:val="en-US"/>
+        </w:rPr>
+        <w:t>ApplicationId</w:t>
+      </w:r>
+      <w:proofErr w:type="spellEnd"/>
+      <w:r>
+        <w:rPr>
+          <w:lang w:val="en-US"/>
+        </w:rPr>
+        <w:t xml:space="preserve"> for later</w:t>
+      </w:r>
+    </w:p>
+    <w:p>
+      <w:pPr>
+        <w:rPr>
+          <w:lang w:val="en-US"/>
+        </w:rPr>
+      </w:pPr>
+      <w:r>
+        <w:rPr>
+          <w:lang w:val="en-US"/>
+        </w:rPr>
+        <w:t xml:space="preserve">To add the model in the application, go on the </w:t>
+      </w:r>
+      <w:r>
+        <w:rPr>
+          <w:i/>
+          <w:lang w:val="en-US"/>
+        </w:rPr>
+        <w:t>Versions</w:t>
+      </w:r>
+      <w:r>
+        <w:rPr>
+          <w:lang w:val="en-US"/>
+        </w:rPr>
+        <w:t xml:space="preserve"> tab and import the file </w:t>
+      </w:r>
+      <w:proofErr w:type="spellStart"/>
+      <w:r>
+        <w:rPr>
+          <w:i/>
+          <w:lang w:val="en-US"/>
+        </w:rPr>
+        <w:t>proxicall</w:t>
+      </w:r>
+      <w:proofErr w:type="spellEnd"/>
+      <w:r>
+        <w:rPr>
+          <w:i/>
+          <w:lang w:val="en-US"/>
+        </w:rPr>
+        <w:t>-</w:t>
+      </w:r>
+      <w:proofErr w:type="spellStart"/>
+      <w:r>
+        <w:rPr>
+          <w:i/>
+          <w:lang w:val="en-US"/>
+        </w:rPr>
+        <w:t>luis</w:t>
+      </w:r>
+      <w:proofErr w:type="spellEnd"/>
+      <w:r>
+        <w:rPr>
+          <w:i/>
+          <w:lang w:val="en-US"/>
+        </w:rPr>
+        <w:t>-LANGUAGE_CODE-</w:t>
+      </w:r>
+      <w:proofErr w:type="spellStart"/>
+      <w:proofErr w:type="gramStart"/>
+      <w:r>
+        <w:rPr>
+          <w:i/>
+          <w:lang w:val="en-US"/>
+        </w:rPr>
+        <w:t>model.json</w:t>
+      </w:r>
+      <w:proofErr w:type="spellEnd"/>
+      <w:proofErr w:type="gramEnd"/>
+      <w:r>
+        <w:rPr>
+          <w:lang w:val="en-US"/>
+        </w:rPr>
+        <w:t xml:space="preserve">. </w:t>
+      </w:r>
+    </w:p>
+    <w:p>
+      <w:pPr>
+        <w:rPr>
+          <w:lang w:val="en-US"/>
+        </w:rPr>
+      </w:pPr>
+      <w:r>
+        <w:rPr>
+          <w:lang w:val="en-US"/>
+        </w:rPr>
+        <w:t>Finally, t</w:t>
+      </w:r>
+      <w:r>
+        <w:rPr>
+          <w:lang w:val="en-US"/>
+        </w:rPr>
+        <w:t>rain and publish the app.</w:t>
+      </w:r>
+    </w:p>
+    <w:p>
+      <w:pPr>
+        <w:pStyle w:val="Heading2"/>
+        <w:rPr>
+          <w:lang w:val="en-US"/>
+        </w:rPr>
+      </w:pPr>
+      <w:bookmarkStart w:id="7" w:name="_Toc8736982"/>
+      <w:r>
+        <w:rPr>
+          <w:lang w:val="en-US"/>
+        </w:rPr>
+        <w:t>Web app bot</w:t>
+      </w:r>
+      <w:bookmarkEnd w:id="7"/>
+    </w:p>
+    <w:p>
+      <w:pPr>
+        <w:rPr>
+          <w:lang w:val="en-US"/>
+        </w:rPr>
+      </w:pPr>
+      <w:r>
+        <w:rPr>
+          <w:lang w:val="en-US"/>
+        </w:rPr>
+        <w:t>Create</w:t>
+      </w:r>
+      <w:r>
+        <w:rPr>
+          <w:lang w:val="en-US"/>
+        </w:rPr>
+        <w:t xml:space="preserve"> a new </w:t>
+      </w:r>
+      <w:r>
+        <w:rPr>
+          <w:i/>
+          <w:lang w:val="en-US"/>
+        </w:rPr>
+        <w:t>Web App Bot</w:t>
+      </w:r>
+      <w:r>
+        <w:rPr>
+          <w:lang w:val="en-US"/>
+        </w:rPr>
+        <w:t xml:space="preserve"> resource on azure.</w:t>
+      </w:r>
+    </w:p>
+    <w:p>
+      <w:pPr>
+        <w:rPr>
+          <w:lang w:val="en-US"/>
+        </w:rPr>
+      </w:pPr>
+      <w:r>
+        <w:rPr>
+          <w:noProof/>
+          <w:lang w:val="en-US"/>
+        </w:rPr>
+        <w:drawing>
+          <wp:inline distT="0" distB="0" distL="0" distR="0" wp14:anchorId="54E3CC34" wp14:editId="4B7DDD12">
+            <wp:extent cx="2463800" cy="5077570"/>
+            <wp:effectExtent l="0" t="0" r="0" b="8890"/>
+            <wp:docPr id="7" name="Picture 7"/>
+            <wp:cNvGraphicFramePr>
+              <a:graphicFrameLocks xmlns:a="http://schemas.openxmlformats.org/drawingml/2006/main" noChangeAspect="1"/>
+            </wp:cNvGraphicFramePr>
+            <a:graphic xmlns:a="http://schemas.openxmlformats.org/drawingml/2006/main">
+              <a:graphicData uri="http://schemas.openxmlformats.org/drawingml/2006/picture">
+                <pic:pic xmlns:pic="http://schemas.openxmlformats.org/drawingml/2006/picture">
+                  <pic:nvPicPr>
+                    <pic:cNvPr id="0" name="Picture 7"/>
+                    <pic:cNvPicPr>
+                      <a:picLocks noChangeAspect="1" noChangeArrowheads="1"/>
+                    </pic:cNvPicPr>
+                  </pic:nvPicPr>
+                  <pic:blipFill>
+                    <a:blip r:embed="rId16">
+                      <a:extLst>
+                        <a:ext uri="{28A0092B-C50C-407E-A947-70E740481C1C}">
+                          <a14:useLocalDpi xmlns:a14="http://schemas.microsoft.com/office/drawing/2010/main" val="0"/>
+                        </a:ext>
+                      </a:extLst>
+                    </a:blip>
+                    <a:srcRect/>
+                    <a:stretch>
+                      <a:fillRect/>
+                    </a:stretch>
+                  </pic:blipFill>
+                  <pic:spPr bwMode="auto">
+                    <a:xfrm>
+                      <a:off x="0" y="0"/>
+                      <a:ext cx="2509434" cy="5171616"/>
+                    </a:xfrm>
+                    <a:prstGeom prst="rect">
+                      <a:avLst/>
+                    </a:prstGeom>
+                    <a:noFill/>
+                    <a:ln>
+                      <a:noFill/>
+                    </a:ln>
+                  </pic:spPr>
+                </pic:pic>
+              </a:graphicData>
+            </a:graphic>
+          </wp:inline>
+        </w:drawing>
+      </w:r>
+    </w:p>
+    <w:p>
+      <w:pPr>
+        <w:rPr>
+          <w:lang w:val="en-US"/>
+        </w:rPr>
+      </w:pPr>
+      <w:r>
+        <w:rPr>
+          <w:lang w:val="en-US"/>
+        </w:rPr>
+        <w:t xml:space="preserve">Pick the </w:t>
+      </w:r>
+      <w:r>
+        <w:rPr>
+          <w:i/>
+          <w:lang w:val="en-US"/>
+        </w:rPr>
+        <w:t>Echo Bot</w:t>
+      </w:r>
+      <w:r>
+        <w:rPr>
+          <w:lang w:val="en-US"/>
+        </w:rPr>
+        <w:t xml:space="preserve"> </w:t>
+      </w:r>
+      <w:r>
+        <w:rPr>
+          <w:lang w:val="en-US"/>
+        </w:rPr>
+        <w:t>template and keep the auto create option for the Microsoft App ID and password.</w:t>
+      </w:r>
+    </w:p>
+    <w:p>
+      <w:pPr>
+        <w:rPr>
+          <w:lang w:val="en-US"/>
+        </w:rPr>
+      </w:pPr>
+      <w:r>
+        <w:rPr>
+          <w:lang w:val="en-US"/>
+        </w:rPr>
+        <w:lastRenderedPageBreak/>
+        <w:t xml:space="preserve">When the resource is created, go to the configuration tab of the </w:t>
+      </w:r>
+      <w:r>
+        <w:rPr>
+          <w:i/>
+          <w:lang w:val="en-US"/>
+        </w:rPr>
+        <w:t>Web app service</w:t>
+      </w:r>
+      <w:r>
+        <w:rPr>
+          <w:lang w:val="en-US"/>
+        </w:rPr>
+        <w:t xml:space="preserve"> created for the bot</w:t>
+      </w:r>
+      <w:r>
+        <w:rPr>
+          <w:lang w:val="en-US"/>
+        </w:rPr>
+        <w:t xml:space="preserve"> and save the </w:t>
+      </w:r>
+      <w:proofErr w:type="spellStart"/>
+      <w:r>
+        <w:rPr>
+          <w:lang w:val="en-US"/>
+        </w:rPr>
+        <w:t>MicrosoftAppId</w:t>
+      </w:r>
+      <w:proofErr w:type="spellEnd"/>
+      <w:r>
+        <w:rPr>
+          <w:lang w:val="en-US"/>
+        </w:rPr>
+        <w:t xml:space="preserve"> and </w:t>
+      </w:r>
+      <w:proofErr w:type="spellStart"/>
+      <w:r>
+        <w:rPr>
+          <w:lang w:val="en-US"/>
+        </w:rPr>
+        <w:t>MicrosoftAppPassword</w:t>
+      </w:r>
+      <w:proofErr w:type="spellEnd"/>
+      <w:r>
+        <w:rPr>
+          <w:lang w:val="en-US"/>
+        </w:rPr>
+        <w:t xml:space="preserve"> for later.</w:t>
+      </w:r>
+    </w:p>
+    <w:p>
+      <w:pPr>
+        <w:rPr>
+          <w:lang w:val="en-US"/>
+        </w:rPr>
+      </w:pPr>
+      <w:r>
+        <w:rPr>
+          <w:lang w:val="en-US"/>
+        </w:rPr>
+        <w:t xml:space="preserve">Go on </w:t>
+      </w:r>
+      <w:r>
+        <w:rPr>
+          <w:lang w:val="en-US"/>
+        </w:rPr>
+        <w:t xml:space="preserve">the </w:t>
+      </w:r>
+      <w:r>
+        <w:rPr>
+          <w:i/>
+          <w:lang w:val="en-US"/>
+        </w:rPr>
+        <w:t>Web app bot</w:t>
+      </w:r>
+      <w:r>
+        <w:rPr>
+          <w:lang w:val="en-US"/>
+        </w:rPr>
+        <w:t xml:space="preserve">, in the </w:t>
+      </w:r>
+      <w:r>
+        <w:rPr>
+          <w:i/>
+          <w:lang w:val="en-US"/>
+        </w:rPr>
+        <w:t>Channel</w:t>
+      </w:r>
+      <w:r>
+        <w:rPr>
+          <w:lang w:val="en-US"/>
+        </w:rPr>
+        <w:t xml:space="preserve"> tab and add the </w:t>
+      </w:r>
+      <w:r>
+        <w:rPr>
+          <w:i/>
+          <w:lang w:val="en-US"/>
+        </w:rPr>
+        <w:t>Directline</w:t>
+      </w:r>
+      <w:r>
+        <w:rPr>
+          <w:lang w:val="en-US"/>
+        </w:rPr>
+        <w:t xml:space="preserve"> channel</w:t>
+      </w:r>
+      <w:r>
+        <w:rPr>
+          <w:lang w:val="en-US"/>
+        </w:rPr>
+        <w:t>. Save the Directline secret for later.</w:t>
+      </w:r>
+    </w:p>
+    <w:p>
+      <w:pPr>
+        <w:rPr>
+          <w:lang w:val="en-US"/>
+        </w:rPr>
+      </w:pPr>
+      <w:r>
+        <w:rPr>
+          <w:lang w:val="en-US"/>
+        </w:rPr>
+        <w:t xml:space="preserve">Fill in the following settings in your </w:t>
+      </w:r>
+      <w:proofErr w:type="spellStart"/>
+      <w:proofErr w:type="gramStart"/>
+      <w:r>
+        <w:rPr>
+          <w:i/>
+          <w:lang w:val="en-US"/>
+        </w:rPr>
+        <w:t>appsettings.json</w:t>
+      </w:r>
+      <w:proofErr w:type="spellEnd"/>
+      <w:proofErr w:type="gramEnd"/>
+      <w:r>
+        <w:rPr>
+          <w:lang w:val="en-US"/>
+        </w:rPr>
+        <w:t xml:space="preserve">, as well as in the </w:t>
+      </w:r>
+      <w:r>
+        <w:rPr>
+          <w:i/>
+          <w:lang w:val="en-US"/>
+        </w:rPr>
+        <w:t>Configuration</w:t>
+      </w:r>
+      <w:r>
+        <w:rPr>
+          <w:lang w:val="en-US"/>
+        </w:rPr>
+        <w:t xml:space="preserve"> tab of the CRM web app on Azure.</w:t>
+      </w:r>
+    </w:p>
+    <w:p>
+      <w:pPr>
+        <w:rPr>
+          <w:lang w:val="en-US"/>
+        </w:rPr>
+      </w:pPr>
+      <w:r>
+        <w:rPr>
+          <w:noProof/>
+          <w:lang w:val="en-US"/>
+        </w:rPr>
+        <w:drawing>
+          <wp:inline distT="0" distB="0" distL="0" distR="0" wp14:anchorId="3D244B4C" wp14:editId="6CA2FDBC">
+            <wp:extent cx="3911600" cy="3522345"/>
+            <wp:effectExtent l="0" t="0" r="0" b="1905"/>
+            <wp:docPr id="8" name="Picture 8"/>
+            <wp:cNvGraphicFramePr>
+              <a:graphicFrameLocks xmlns:a="http://schemas.openxmlformats.org/drawingml/2006/main" noChangeAspect="1"/>
+            </wp:cNvGraphicFramePr>
+            <a:graphic xmlns:a="http://schemas.openxmlformats.org/drawingml/2006/main">
+              <a:graphicData uri="http://schemas.openxmlformats.org/drawingml/2006/picture">
+                <pic:pic xmlns:pic="http://schemas.openxmlformats.org/drawingml/2006/picture">
+                  <pic:nvPicPr>
+                    <pic:cNvPr id="0" name="Picture 8"/>
+                    <pic:cNvPicPr>
+                      <a:picLocks noChangeAspect="1" noChangeArrowheads="1"/>
+                    </pic:cNvPicPr>
+                  </pic:nvPicPr>
+                  <pic:blipFill>
+                    <a:blip r:embed="rId17">
+                      <a:extLst>
+                        <a:ext uri="{28A0092B-C50C-407E-A947-70E740481C1C}">
+                          <a14:useLocalDpi xmlns:a14="http://schemas.microsoft.com/office/drawing/2010/main" val="0"/>
+                        </a:ext>
+                      </a:extLst>
+                    </a:blip>
+                    <a:srcRect/>
+                    <a:stretch>
+                      <a:fillRect/>
+                    </a:stretch>
+                  </pic:blipFill>
+                  <pic:spPr bwMode="auto">
+                    <a:xfrm>
+                      <a:off x="0" y="0"/>
+                      <a:ext cx="3911600" cy="3522345"/>
+                    </a:xfrm>
+                    <a:prstGeom prst="rect">
+                      <a:avLst/>
+                    </a:prstGeom>
+                    <a:noFill/>
+                    <a:ln>
+                      <a:noFill/>
+                    </a:ln>
+                  </pic:spPr>
+                </pic:pic>
+              </a:graphicData>
+            </a:graphic>
+          </wp:inline>
+        </w:drawing>
+      </w:r>
+    </w:p>
+    <w:p>
+      <w:pPr>
+        <w:rPr>
+          <w:lang w:val="en-US"/>
+        </w:rPr>
+      </w:pPr>
+      <w:r>
+        <w:rPr>
+          <w:lang w:val="en-US"/>
+        </w:rPr>
+        <w:t>You can now publish the bot on Azure.</w:t>
+      </w:r>
+      <w:bookmarkStart w:id="8" w:name="_GoBack"/>
+      <w:bookmarkEnd w:id="8"/>
+    </w:p>
+    <w:p>
+      <w:pPr>
+        <w:pStyle w:val="Heading1"/>
+        <w:rPr>
+          <w:lang w:val="en-US"/>
+        </w:rPr>
+      </w:pPr>
+      <w:bookmarkStart w:id="9" w:name="_Toc8736983"/>
+      <w:r>
+        <w:rPr>
+          <w:lang w:val="en-US"/>
+        </w:rPr>
+        <w:t>ProxiCall Directline</w:t>
+      </w:r>
+      <w:bookmarkEnd w:id="9"/>
+    </w:p>
+    <w:p>
+      <w:pPr>
+        <w:pStyle w:val="Heading2"/>
+        <w:rPr>
+          <w:lang w:val="en-US"/>
+        </w:rPr>
+      </w:pPr>
+      <w:bookmarkStart w:id="10" w:name="_Toc8736984"/>
+      <w:r>
+        <w:rPr>
+          <w:lang w:val="en-US"/>
+        </w:rPr>
+        <w:t>Cognitive Speech</w:t>
+      </w:r>
+      <w:bookmarkEnd w:id="10"/>
+    </w:p>
+    <w:p>
+      <w:pPr>
+        <w:rPr>
+          <w:lang w:val="en-US"/>
+        </w:rPr>
+      </w:pPr>
+      <w:r>
+        <w:rPr>
+          <w:lang w:val="en-US"/>
+        </w:rPr>
+        <w:t>//</w:t>
+      </w:r>
+    </w:p>
+    <w:p>
+      <w:pPr>
+        <w:pStyle w:val="Heading2"/>
+        <w:rPr>
+          <w:lang w:val="en-US"/>
+        </w:rPr>
+      </w:pPr>
+      <w:bookmarkStart w:id="11" w:name="_Toc8736985"/>
+      <w:r>
+        <w:rPr>
+          <w:lang w:val="en-US"/>
+        </w:rPr>
+        <w:t>Twilio</w:t>
+      </w:r>
+      <w:bookmarkEnd w:id="11"/>
+    </w:p>
+    <w:p>
+      <w:pPr>
+        <w:rPr>
+          <w:lang w:val="en-US"/>
+        </w:rPr>
+      </w:pPr>
+      <w:r>
+        <w:rPr>
+          <w:lang w:val="en-US"/>
+        </w:rPr>
+        <w:t>//</w:t>
+      </w:r>
+    </w:p>
+    <w:p>
+      <w:pPr>
+        <w:pStyle w:val="Heading2"/>
+        <w:rPr>
+          <w:lang w:val="en-US"/>
+        </w:rPr>
+      </w:pPr>
+      <w:bookmarkStart w:id="12" w:name="_Toc8736986"/>
+      <w:r>
+        <w:rPr>
+          <w:lang w:val="en-US"/>
+        </w:rPr>
+        <w:t>Web app</w:t>
+      </w:r>
+      <w:bookmarkEnd w:id="12"/>
+    </w:p>
+    <w:p>
+      <w:pPr>
+        <w:rPr>
+          <w:lang w:val="en-US"/>
+        </w:rPr>
+      </w:pPr>
+      <w:r>
+        <w:rPr>
+          <w:lang w:val="en-US"/>
+        </w:rPr>
+        <w:t>//</w:t>
+      </w:r>
     </w:p>
     <w:p>
       <w:pPr>
@@ -2083,263 +3254,8 @@
         </w:rPr>
       </w:pPr>
     </w:p>
-    <w:p>
-      <w:pPr>
-        <w:rPr>
-          <w:rFonts w:asciiTheme="majorHAnsi" w:eastAsiaTheme="majorEastAsia" w:hAnsiTheme="majorHAnsi" w:cstheme="majorBidi"/>
-          <w:color w:val="2F5496" w:themeColor="accent1" w:themeShade="BF"/>
-          <w:sz w:val="32"/>
-          <w:szCs w:val="32"/>
-          <w:lang w:val="en-US"/>
-        </w:rPr>
-      </w:pPr>
-      <w:r>
-        <w:rPr>
-          <w:lang w:val="en-US"/>
-        </w:rPr>
-        <w:br w:type="page"/>
-      </w:r>
-    </w:p>
-    <w:p>
-      <w:pPr>
-        <w:pStyle w:val="Heading1"/>
-        <w:rPr>
-          <w:lang w:val="en-US"/>
-        </w:rPr>
-      </w:pPr>
-      <w:r>
-        <w:rPr>
-          <w:lang w:val="en-US"/>
-        </w:rPr>
-        <w:lastRenderedPageBreak/>
-        <w:t>ProxiCall Bot</w:t>
-      </w:r>
-      <w:bookmarkEnd w:id="0"/>
-    </w:p>
-    <w:p>
-      <w:pPr>
-        <w:pStyle w:val="Heading2"/>
-        <w:rPr>
-          <w:lang w:val="en-US"/>
-        </w:rPr>
-      </w:pPr>
-      <w:bookmarkStart w:id="4" w:name="_Toc8724686"/>
-      <w:r>
-        <w:rPr>
-          <w:lang w:val="en-US"/>
-        </w:rPr>
-        <w:t>Luis</w:t>
-      </w:r>
-      <w:bookmarkEnd w:id="4"/>
-    </w:p>
-    <w:p>
-      <w:pPr>
-        <w:rPr>
-          <w:lang w:val="en-US"/>
-        </w:rPr>
-      </w:pPr>
-      <w:r>
-        <w:rPr>
-          <w:lang w:val="en-US"/>
-        </w:rPr>
-        <w:t>//</w:t>
-      </w:r>
-    </w:p>
-    <w:p>
-      <w:pPr>
-        <w:pStyle w:val="Heading2"/>
-        <w:rPr>
-          <w:lang w:val="en-US"/>
-        </w:rPr>
-      </w:pPr>
-      <w:bookmarkStart w:id="5" w:name="_Toc8724685"/>
-      <w:r>
-        <w:rPr>
-          <w:lang w:val="en-US"/>
-        </w:rPr>
-        <w:t>Web app bot</w:t>
-      </w:r>
-      <w:bookmarkEnd w:id="5"/>
-    </w:p>
-    <w:p>
-      <w:pPr>
-        <w:rPr>
-          <w:lang w:val="en-US"/>
-        </w:rPr>
-      </w:pPr>
-      <w:r>
-        <w:rPr>
-          <w:lang w:val="en-US"/>
-        </w:rPr>
-        <w:t>//</w:t>
-      </w:r>
-    </w:p>
-    <w:p>
-      <w:pPr>
-        <w:rPr>
-          <w:lang w:val="en-US"/>
-        </w:rPr>
-      </w:pPr>
-      <w:r>
-        <w:rPr>
-          <w:lang w:val="en-US"/>
-        </w:rPr>
-        <w:t xml:space="preserve">Pick the </w:t>
-      </w:r>
-      <w:r>
-        <w:rPr>
-          <w:i/>
-          <w:lang w:val="en-US"/>
-        </w:rPr>
-        <w:t>Echo Bot</w:t>
-      </w:r>
-      <w:r>
-        <w:rPr>
-          <w:lang w:val="en-US"/>
-        </w:rPr>
-        <w:t xml:space="preserve"> </w:t>
-      </w:r>
-      <w:r>
-        <w:rPr>
-          <w:lang w:val="en-US"/>
-        </w:rPr>
-        <w:t>template and keep the auto create option for the Microsoft App ID and password.</w:t>
-      </w:r>
-    </w:p>
-    <w:p>
-      <w:pPr>
-        <w:rPr>
-          <w:rFonts w:asciiTheme="majorHAnsi" w:eastAsiaTheme="majorEastAsia" w:hAnsiTheme="majorHAnsi" w:cstheme="majorBidi"/>
-          <w:color w:val="2F5496" w:themeColor="accent1" w:themeShade="BF"/>
-          <w:sz w:val="32"/>
-          <w:szCs w:val="32"/>
-          <w:lang w:val="en-US"/>
-        </w:rPr>
-      </w:pPr>
-      <w:bookmarkStart w:id="6" w:name="_Toc8724688"/>
-      <w:r>
-        <w:rPr>
-          <w:lang w:val="en-US"/>
-        </w:rPr>
-        <w:br w:type="page"/>
-      </w:r>
-    </w:p>
-    <w:p>
-      <w:pPr>
-        <w:pStyle w:val="Heading1"/>
-        <w:rPr>
-          <w:lang w:val="en-US"/>
-        </w:rPr>
-      </w:pPr>
-      <w:r>
-        <w:rPr>
-          <w:lang w:val="en-US"/>
-        </w:rPr>
-        <w:lastRenderedPageBreak/>
-        <w:t>ProxiCall Directline</w:t>
-      </w:r>
-      <w:bookmarkEnd w:id="6"/>
-    </w:p>
-    <w:p>
-      <w:pPr>
-        <w:pStyle w:val="Heading2"/>
-        <w:rPr>
-          <w:lang w:val="en-US"/>
-        </w:rPr>
-      </w:pPr>
-      <w:bookmarkStart w:id="7" w:name="_Toc8724687"/>
-      <w:r>
-        <w:rPr>
-          <w:lang w:val="en-US"/>
-        </w:rPr>
-        <w:t>Cognitive Speech</w:t>
-      </w:r>
-      <w:bookmarkEnd w:id="7"/>
-    </w:p>
-    <w:p>
-      <w:pPr>
-        <w:rPr>
-          <w:lang w:val="en-US"/>
-        </w:rPr>
-      </w:pPr>
-      <w:r>
-        <w:rPr>
-          <w:lang w:val="en-US"/>
-        </w:rPr>
-        <w:t>//</w:t>
-      </w:r>
-    </w:p>
-    <w:p>
-      <w:pPr>
-        <w:pStyle w:val="Heading2"/>
-        <w:rPr>
-          <w:lang w:val="en-US"/>
-        </w:rPr>
-      </w:pPr>
-      <w:bookmarkStart w:id="8" w:name="_Toc8724690"/>
-      <w:r>
-        <w:rPr>
-          <w:lang w:val="en-US"/>
-        </w:rPr>
-        <w:t>Twilio</w:t>
-      </w:r>
-      <w:bookmarkEnd w:id="8"/>
-    </w:p>
-    <w:p>
-      <w:pPr>
-        <w:rPr>
-          <w:lang w:val="en-US"/>
-        </w:rPr>
-      </w:pPr>
-      <w:r>
-        <w:rPr>
-          <w:lang w:val="en-US"/>
-        </w:rPr>
-        <w:t>//</w:t>
-      </w:r>
-    </w:p>
-    <w:p>
-      <w:pPr>
-        <w:pStyle w:val="Heading2"/>
-        <w:rPr>
-          <w:lang w:val="en-US"/>
-        </w:rPr>
-      </w:pPr>
-      <w:bookmarkStart w:id="9" w:name="_Toc8724689"/>
-      <w:r>
-        <w:rPr>
-          <w:lang w:val="en-US"/>
-        </w:rPr>
-        <w:t>Web app</w:t>
-      </w:r>
-      <w:bookmarkEnd w:id="9"/>
-    </w:p>
-    <w:p>
-      <w:pPr>
-        <w:rPr>
-          <w:lang w:val="en-US"/>
-        </w:rPr>
-      </w:pPr>
-      <w:r>
-        <w:rPr>
-          <w:lang w:val="en-US"/>
-        </w:rPr>
-        <w:t>//</w:t>
-      </w:r>
-    </w:p>
-    <w:p>
-      <w:pPr>
-        <w:rPr>
-          <w:rFonts w:asciiTheme="majorHAnsi" w:eastAsiaTheme="majorEastAsia" w:hAnsiTheme="majorHAnsi" w:cstheme="majorBidi"/>
-          <w:color w:val="2F5496" w:themeColor="accent1" w:themeShade="BF"/>
-          <w:sz w:val="32"/>
-          <w:szCs w:val="32"/>
-          <w:lang w:val="en-US"/>
-        </w:rPr>
-      </w:pPr>
-    </w:p>
     <w:sectPr>
-      <w:footerReference w:type="default" r:id="rId14"/>
+      <w:footerReference w:type="default" r:id="rId18"/>
       <w:pgSz w:w="11906" w:h="16838"/>
       <w:pgMar w:top="1440" w:right="1440" w:bottom="1440" w:left="1440" w:header="720" w:footer="720" w:gutter="0"/>
       <w:pgNumType w:start="0"/>
@@ -3572,7 +4488,7 @@
 </file>
 
 <file path=customXml/itemProps1.xml><?xml version="1.0" encoding="utf-8"?>
-<ds:datastoreItem xmlns:ds="http://schemas.openxmlformats.org/officeDocument/2006/customXml" ds:itemID="{B248E7E0-2EAD-4EE0-BB2E-996FCAF7D4F0}">
+<ds:datastoreItem xmlns:ds="http://schemas.openxmlformats.org/officeDocument/2006/customXml" ds:itemID="{618D4FEE-E333-4A0B-8470-51D20A8D82A8}">
   <ds:schemaRefs>
     <ds:schemaRef ds:uri="http://schemas.openxmlformats.org/officeDocument/2006/bibliography"/>
   </ds:schemaRefs>

</xml_diff>